<commit_message>
update syllabus pub checklist
</commit_message>
<xml_diff>
--- a/pdf/guidelines/syllabus-publication-checklist.docx
+++ b/pdf/guidelines/syllabus-publication-checklist.docx
@@ -507,17 +507,7 @@
           <w:b/>
           <w:bCs/>
         </w:rPr>
-        <w:t>title of the cluster</w:t>
-      </w:r>
-      <w:r>
-        <w:rPr>
-          <w:b/>
-          <w:bCs/>
-        </w:rPr>
-        <w:t xml:space="preserve"> </w:t>
-      </w:r>
-      <w:r>
-        <w:t>in which the syllabus appears</w:t>
+        <w:t>email address of the cluster developer</w:t>
       </w:r>
     </w:p>
     <w:p>
@@ -529,37 +519,24 @@
         </w:numPr>
       </w:pPr>
       <w:r>
-        <w:t xml:space="preserve">A </w:t>
+        <w:t xml:space="preserve">The </w:t>
       </w:r>
       <w:r>
         <w:rPr>
           <w:b/>
           <w:bCs/>
         </w:rPr>
-        <w:t xml:space="preserve">description </w:t>
+        <w:t>title of the cluster</w:t>
       </w:r>
       <w:r>
         <w:rPr>
           <w:b/>
           <w:bCs/>
         </w:rPr>
-        <w:t xml:space="preserve">of the </w:t>
-      </w:r>
-      <w:r>
-        <w:rPr>
-          <w:b/>
-          <w:bCs/>
-        </w:rPr>
-        <w:t>cluster</w:t>
-      </w:r>
-      <w:r>
-        <w:t xml:space="preserve"> in which </w:t>
-      </w:r>
-      <w:r>
-        <w:t>the</w:t>
-      </w:r>
-      <w:r>
-        <w:t xml:space="preserve"> syllabus appears </w:t>
+        <w:t xml:space="preserve"> </w:t>
+      </w:r>
+      <w:r>
+        <w:t>in which the syllabus appears</w:t>
       </w:r>
     </w:p>
     <w:p>
@@ -578,6 +555,48 @@
           <w:b/>
           <w:bCs/>
         </w:rPr>
+        <w:t xml:space="preserve">description </w:t>
+      </w:r>
+      <w:r>
+        <w:rPr>
+          <w:b/>
+          <w:bCs/>
+        </w:rPr>
+        <w:t xml:space="preserve">of the </w:t>
+      </w:r>
+      <w:r>
+        <w:rPr>
+          <w:b/>
+          <w:bCs/>
+        </w:rPr>
+        <w:t>cluster</w:t>
+      </w:r>
+      <w:r>
+        <w:t xml:space="preserve"> in which </w:t>
+      </w:r>
+      <w:r>
+        <w:t>the</w:t>
+      </w:r>
+      <w:r>
+        <w:t xml:space="preserve"> syllabus appears </w:t>
+      </w:r>
+    </w:p>
+    <w:p>
+      <w:pPr>
+        <w:pStyle w:val="ListParagraph"/>
+        <w:numPr>
+          <w:ilvl w:val="0"/>
+          <w:numId w:val="1"/>
+        </w:numPr>
+      </w:pPr>
+      <w:r>
+        <w:t xml:space="preserve">A </w:t>
+      </w:r>
+      <w:r>
+        <w:rPr>
+          <w:b/>
+          <w:bCs/>
+        </w:rPr>
         <w:t>one-paragraph biographical statement</w:t>
       </w:r>
       <w:r>
@@ -675,7 +694,6 @@
           <w:i/>
           <w:iCs/>
         </w:rPr>
-        <w:lastRenderedPageBreak/>
         <w:t xml:space="preserve">In </w:t>
       </w:r>
       <w:r>

</xml_diff>

<commit_message>
u syl pub checklist
</commit_message>
<xml_diff>
--- a/pdf/guidelines/syllabus-publication-checklist.docx
+++ b/pdf/guidelines/syllabus-publication-checklist.docx
@@ -160,13 +160,40 @@
         <w:t xml:space="preserve"> (UVC)</w:t>
       </w:r>
       <w:r>
-        <w:t xml:space="preserve"> website. Once a syllabus and corresponding essay are ready for publication, the syllabus cluster developer/UVC syllabus guide will gather and provide all the elements below in the order given. While the syllabus cluster developer/UVC syllabus guide should be able to provide some of the elements directly, they may need to work with the developer of the syllabus to provide the rest. The informa</w:t>
+        <w:t xml:space="preserve"> website. Once a syllabus and corresponding essay are ready for publication, the syllabus</w:t>
+      </w:r>
+      <w:r>
+        <w:t xml:space="preserve"> </w:t>
+      </w:r>
+      <w:r>
+        <w:t>developer</w:t>
+      </w:r>
+      <w:r>
+        <w:t xml:space="preserve">, in consultation with the </w:t>
+      </w:r>
+      <w:r>
+        <w:t>UVC syllabus guide</w:t>
+      </w:r>
+      <w:r>
+        <w:t xml:space="preserve"> (as needed),</w:t>
+      </w:r>
+      <w:r>
+        <w:t xml:space="preserve"> </w:t>
+      </w:r>
+      <w:r>
+        <w:t>should provide all the</w:t>
+      </w:r>
+      <w:r>
+        <w:t xml:space="preserve"> elements below in the order given. The informa</w:t>
       </w:r>
       <w:r>
         <w:t>ti</w:t>
       </w:r>
       <w:r>
-        <w:t>on requested by this checklist will enable the UVC site developer to build the webpage for the syllabus quickly and efficiently; the order here follows the order of items as they will appear on the actual webpage.</w:t>
+        <w:t>on requested will enable the UVC site developer to build the webpage for the syllabus quickly and efficiently</w:t>
+      </w:r>
+      <w:r>
+        <w:t>.</w:t>
       </w:r>
     </w:p>
     <w:p/>
@@ -195,34 +222,38 @@
         </w:numPr>
       </w:pPr>
       <w:r>
-        <w:t xml:space="preserve">A </w:t>
+        <w:t>The</w:t>
       </w:r>
       <w:r>
         <w:rPr>
           <w:b/>
           <w:bCs/>
         </w:rPr>
-        <w:t>160 character maximum description</w:t>
-      </w:r>
-      <w:r>
-        <w:t xml:space="preserve"> of the syllabus. This will not be directly visible on the webpage, but will be used for Google search results. </w:t>
-      </w:r>
-      <w:hyperlink r:id="rId9" w:history="1">
-        <w:r>
-          <w:rPr>
-            <w:rStyle w:val="Hyperlink"/>
-          </w:rPr>
-          <w:t>CharacterCountOnline</w:t>
-        </w:r>
-      </w:hyperlink>
-      <w:r>
-        <w:t xml:space="preserve"> is handy for carrying out a quick count of characters. Please use the following example as a reference point: “</w:t>
-      </w:r>
-      <w:r>
-        <w:t>Resituates Victorian literature in our present moment by teaching it through a polyphonic, global, and intersectional lens, attentive to power differentials.</w:t>
-      </w:r>
-      <w:r>
-        <w:t>”</w:t>
+        <w:t xml:space="preserve"> t</w:t>
+      </w:r>
+      <w:r>
+        <w:rPr>
+          <w:b/>
+          <w:bCs/>
+        </w:rPr>
+        <w:t>itle</w:t>
+      </w:r>
+      <w:r>
+        <w:rPr>
+          <w:b/>
+          <w:bCs/>
+        </w:rPr>
+        <w:t xml:space="preserve"> of the syllabus</w:t>
+      </w:r>
+      <w:r>
+        <w:rPr>
+          <w:b/>
+          <w:bCs/>
+        </w:rPr>
+        <w:t xml:space="preserve"> essay</w:t>
+      </w:r>
+      <w:r>
+        <w:t>. Please keep the title to six words or less.</w:t>
       </w:r>
     </w:p>
     <w:p>
@@ -232,60 +263,59 @@
           <w:ilvl w:val="0"/>
           <w:numId w:val="1"/>
         </w:numPr>
-      </w:pPr>
-      <w:r>
-        <w:t>A</w:t>
-      </w:r>
-      <w:r>
-        <w:t xml:space="preserve"> </w:t>
+        <w:pBdr>
+          <w:top w:val="nil"/>
+          <w:left w:val="nil"/>
+          <w:bottom w:val="nil"/>
+          <w:right w:val="nil"/>
+          <w:between w:val="nil"/>
+        </w:pBdr>
+      </w:pPr>
+      <w:r>
+        <w:rPr>
+          <w:color w:val="000000"/>
+        </w:rPr>
+        <w:t xml:space="preserve">A </w:t>
       </w:r>
       <w:r>
         <w:rPr>
           <w:b/>
-          <w:bCs/>
-          <w:u w:val="single"/>
-        </w:rPr>
-        <w:t>link</w:t>
-      </w:r>
-      <w:r>
-        <w:rPr>
-          <w:b/>
-          <w:bCs/>
-        </w:rPr>
-        <w:t xml:space="preserve"> to an open access, high-quality image</w:t>
-      </w:r>
-      <w:r>
-        <w:t xml:space="preserve"> that will be placed </w:t>
-      </w:r>
-      <w:r>
-        <w:t>at the head</w:t>
-      </w:r>
-      <w:r>
-        <w:t xml:space="preserve"> of </w:t>
-      </w:r>
-      <w:r>
-        <w:t xml:space="preserve">the </w:t>
-      </w:r>
-      <w:r>
-        <w:t>syllabus webpage</w:t>
-      </w:r>
-      <w:r>
-        <w:t xml:space="preserve"> and, possibly, on the main “Peer-Reviewed Syllabi”</w:t>
-      </w:r>
-      <w:r>
-        <w:t xml:space="preserve"> </w:t>
-      </w:r>
-      <w:r>
-        <w:t xml:space="preserve">page. Note that landscape orientation for the image is highly preferred, though two vertical images to be shown side-by-side are also an option. </w:t>
-      </w:r>
-      <w:r>
-        <w:t xml:space="preserve">For help finding or for any questions about such an image, please consult the </w:t>
-      </w:r>
-      <w:r>
-        <w:t>UVC site developer</w:t>
-      </w:r>
-      <w:r>
-        <w:t>.</w:t>
+          <w:color w:val="000000"/>
+        </w:rPr>
+        <w:t>160 character maximum description</w:t>
+      </w:r>
+      <w:r>
+        <w:rPr>
+          <w:color w:val="000000"/>
+        </w:rPr>
+        <w:t xml:space="preserve"> of the </w:t>
+      </w:r>
+      <w:r>
+        <w:rPr>
+          <w:color w:val="000000"/>
+        </w:rPr>
+        <w:t>syllabus</w:t>
+      </w:r>
+      <w:r>
+        <w:rPr>
+          <w:color w:val="000000"/>
+        </w:rPr>
+        <w:t xml:space="preserve">. This will not be directly visible on the webpage, but will be used for Google search results. </w:t>
+      </w:r>
+      <w:hyperlink r:id="rId9">
+        <w:r>
+          <w:rPr>
+            <w:color w:val="0563C1"/>
+            <w:u w:val="single"/>
+          </w:rPr>
+          <w:t>CharacterCountOnline</w:t>
+        </w:r>
+      </w:hyperlink>
+      <w:r>
+        <w:rPr>
+          <w:color w:val="000000"/>
+        </w:rPr>
+        <w:t xml:space="preserve"> is handy for carrying out a quick count of characters. Please use the following example as a reference point: “Resituates Victorian literature in our present moment by teaching it through a polyphonic, global, and intersectional lens, attentive to power differentials.”</w:t>
       </w:r>
     </w:p>
     <w:p>
@@ -295,29 +325,23 @@
           <w:ilvl w:val="0"/>
           <w:numId w:val="1"/>
         </w:numPr>
-      </w:pPr>
-      <w:r>
-        <w:t>A</w:t>
-      </w:r>
-      <w:r>
-        <w:t xml:space="preserve">ny </w:t>
+        <w:pBdr>
+          <w:top w:val="nil"/>
+          <w:left w:val="nil"/>
+          <w:bottom w:val="nil"/>
+          <w:right w:val="nil"/>
+          <w:between w:val="nil"/>
+        </w:pBdr>
+      </w:pPr>
+      <w:r>
+        <w:t xml:space="preserve">The </w:t>
       </w:r>
       <w:r>
         <w:rPr>
           <w:b/>
           <w:bCs/>
         </w:rPr>
-        <w:t>relevant bibliographical information about the image</w:t>
-      </w:r>
-      <w:r>
-        <w:rPr>
-          <w:b/>
-          <w:bCs/>
-        </w:rPr>
-        <w:t>(s)</w:t>
-      </w:r>
-      <w:r>
-        <w:t xml:space="preserve"> (e.g., creator, title, publication source, etc.).</w:t>
+        <w:t>name of the syllabus developer</w:t>
       </w:r>
     </w:p>
     <w:p>
@@ -327,35 +351,30 @@
           <w:ilvl w:val="0"/>
           <w:numId w:val="1"/>
         </w:numPr>
-      </w:pPr>
-      <w:r>
-        <w:t>The</w:t>
+        <w:pBdr>
+          <w:top w:val="nil"/>
+          <w:left w:val="nil"/>
+          <w:bottom w:val="nil"/>
+          <w:right w:val="nil"/>
+          <w:between w:val="nil"/>
+        </w:pBdr>
+      </w:pPr>
+      <w:r>
+        <w:t xml:space="preserve">The </w:t>
       </w:r>
       <w:r>
         <w:rPr>
           <w:b/>
           <w:bCs/>
         </w:rPr>
-        <w:t xml:space="preserve"> t</w:t>
+        <w:t>email address</w:t>
       </w:r>
       <w:r>
         <w:rPr>
           <w:b/>
           <w:bCs/>
         </w:rPr>
-        <w:t>itle</w:t>
-      </w:r>
-      <w:r>
-        <w:t xml:space="preserve"> of </w:t>
-      </w:r>
-      <w:r>
-        <w:t>the</w:t>
-      </w:r>
-      <w:r>
-        <w:t xml:space="preserve"> syllabus</w:t>
-      </w:r>
-      <w:r>
-        <w:t>. Please keep the title to six words or less.</w:t>
+        <w:t xml:space="preserve"> of the syllabus developer</w:t>
       </w:r>
     </w:p>
     <w:p>
@@ -374,24 +393,21 @@
           <w:b/>
           <w:bCs/>
         </w:rPr>
-        <w:t>name of the syllabus</w:t>
+        <w:t xml:space="preserve">name of </w:t>
       </w:r>
       <w:r>
         <w:rPr>
           <w:b/>
           <w:bCs/>
         </w:rPr>
-        <w:t xml:space="preserve"> </w:t>
+        <w:t xml:space="preserve">the </w:t>
       </w:r>
       <w:r>
         <w:rPr>
           <w:b/>
           <w:bCs/>
         </w:rPr>
-        <w:t>developer</w:t>
-      </w:r>
-      <w:r>
-        <w:t xml:space="preserve"> as it will be presented on the webpage</w:t>
+        <w:t>peer reviewer</w:t>
       </w:r>
     </w:p>
     <w:p>
@@ -406,44 +422,17 @@
         <w:t>The</w:t>
       </w:r>
       <w:r>
-        <w:t xml:space="preserve"> </w:t>
-      </w:r>
-      <w:r>
         <w:rPr>
           <w:b/>
           <w:bCs/>
         </w:rPr>
-        <w:t>email address</w:t>
-      </w:r>
-      <w:r>
-        <w:rPr>
-          <w:b/>
-          <w:bCs/>
-        </w:rPr>
-        <w:t xml:space="preserve"> of the syllabus</w:t>
-      </w:r>
-      <w:r>
-        <w:rPr>
-          <w:b/>
-          <w:bCs/>
-        </w:rPr>
-        <w:t xml:space="preserve"> </w:t>
-      </w:r>
-      <w:r>
-        <w:rPr>
-          <w:b/>
-          <w:bCs/>
-        </w:rPr>
-        <w:t>developer</w:t>
-      </w:r>
-      <w:r>
-        <w:t xml:space="preserve"> as it will be </w:t>
-      </w:r>
-      <w:r>
-        <w:t>presented</w:t>
-      </w:r>
-      <w:r>
-        <w:t xml:space="preserve"> on the webpage</w:t>
+        <w:t xml:space="preserve"> name of the syllabus cluster developer </w:t>
+      </w:r>
+      <w:r>
+        <w:rPr>
+          <w:color w:val="000000"/>
+        </w:rPr>
+        <w:t>(if relevant)</w:t>
       </w:r>
     </w:p>
     <w:p>
@@ -462,21 +451,13 @@
           <w:b/>
           <w:bCs/>
         </w:rPr>
-        <w:t xml:space="preserve">name of </w:t>
-      </w:r>
-      <w:r>
-        <w:rPr>
-          <w:b/>
-          <w:bCs/>
-        </w:rPr>
-        <w:t xml:space="preserve">the </w:t>
-      </w:r>
-      <w:r>
-        <w:rPr>
-          <w:b/>
-          <w:bCs/>
-        </w:rPr>
-        <w:t>peer reviewer</w:t>
+        <w:t>email address of the syllabus cluster developer</w:t>
+      </w:r>
+      <w:r>
+        <w:rPr>
+          <w:color w:val="000000"/>
+        </w:rPr>
+        <w:t xml:space="preserve"> (if relevant)</w:t>
       </w:r>
     </w:p>
     <w:p>
@@ -488,28 +469,14 @@
         </w:numPr>
       </w:pPr>
       <w:r>
-        <w:t>The</w:t>
+        <w:t xml:space="preserve">The </w:t>
       </w:r>
       <w:r>
         <w:rPr>
           <w:b/>
           <w:bCs/>
         </w:rPr>
-        <w:t xml:space="preserve"> name of the </w:t>
-      </w:r>
-      <w:r>
-        <w:rPr>
-          <w:b/>
-          <w:bCs/>
-        </w:rPr>
-        <w:t xml:space="preserve">syllabus </w:t>
-      </w:r>
-      <w:r>
-        <w:rPr>
-          <w:b/>
-          <w:bCs/>
-        </w:rPr>
-        <w:t>cluster developer</w:t>
+        <w:t>name of the UVC syllabus guide</w:t>
       </w:r>
     </w:p>
     <w:p>
@@ -519,6 +486,13 @@
           <w:ilvl w:val="0"/>
           <w:numId w:val="1"/>
         </w:numPr>
+        <w:pBdr>
+          <w:top w:val="nil"/>
+          <w:left w:val="nil"/>
+          <w:bottom w:val="nil"/>
+          <w:right w:val="nil"/>
+          <w:between w:val="nil"/>
+        </w:pBdr>
       </w:pPr>
       <w:r>
         <w:t xml:space="preserve">The </w:t>
@@ -528,21 +502,7 @@
           <w:b/>
           <w:bCs/>
         </w:rPr>
-        <w:t xml:space="preserve">email address of the </w:t>
-      </w:r>
-      <w:r>
-        <w:rPr>
-          <w:b/>
-          <w:bCs/>
-        </w:rPr>
-        <w:t xml:space="preserve">syllabus </w:t>
-      </w:r>
-      <w:r>
-        <w:rPr>
-          <w:b/>
-          <w:bCs/>
-        </w:rPr>
-        <w:t>cluster developer</w:t>
+        <w:t>email address of the UVC syllabus guide</w:t>
       </w:r>
     </w:p>
     <w:p>
@@ -552,19 +512,41 @@
           <w:ilvl w:val="0"/>
           <w:numId w:val="1"/>
         </w:numPr>
-      </w:pPr>
-      <w:r>
-        <w:t xml:space="preserve">The </w:t>
+        <w:pBdr>
+          <w:top w:val="nil"/>
+          <w:left w:val="nil"/>
+          <w:bottom w:val="nil"/>
+          <w:right w:val="nil"/>
+          <w:between w:val="nil"/>
+        </w:pBdr>
+      </w:pPr>
+      <w:r>
+        <w:rPr>
+          <w:bCs/>
+          <w:color w:val="000000"/>
+        </w:rPr>
+        <w:t>The</w:t>
       </w:r>
       <w:r>
         <w:rPr>
           <w:b/>
-          <w:bCs/>
-        </w:rPr>
-        <w:t>name of the UVC syllabus guide</w:t>
-      </w:r>
-      <w:r>
-        <w:t xml:space="preserve"> (if different from the cluster developer)</w:t>
+          <w:color w:val="000000"/>
+        </w:rPr>
+        <w:t xml:space="preserve"> </w:t>
+      </w:r>
+      <w:r>
+        <w:rPr>
+          <w:b/>
+          <w:color w:val="000000"/>
+        </w:rPr>
+        <w:t>syllabus</w:t>
+      </w:r>
+      <w:r>
+        <w:rPr>
+          <w:b/>
+          <w:color w:val="000000"/>
+        </w:rPr>
+        <w:t xml:space="preserve"> cluster title or theme</w:t>
       </w:r>
     </w:p>
     <w:p>
@@ -574,19 +556,164 @@
           <w:ilvl w:val="0"/>
           <w:numId w:val="1"/>
         </w:numPr>
-      </w:pPr>
-      <w:r>
-        <w:t xml:space="preserve">The </w:t>
+        <w:pBdr>
+          <w:top w:val="nil"/>
+          <w:left w:val="nil"/>
+          <w:bottom w:val="nil"/>
+          <w:right w:val="nil"/>
+          <w:between w:val="nil"/>
+        </w:pBdr>
+      </w:pPr>
+      <w:r>
+        <w:rPr>
+          <w:color w:val="000000"/>
+        </w:rPr>
+        <w:t xml:space="preserve">A </w:t>
       </w:r>
       <w:r>
         <w:rPr>
           <w:b/>
-          <w:bCs/>
-        </w:rPr>
-        <w:t>email address of the UVC syllabus guide</w:t>
-      </w:r>
-      <w:r>
-        <w:t xml:space="preserve"> (if different from the cluster developer)</w:t>
+          <w:color w:val="000000"/>
+          <w:u w:val="single"/>
+        </w:rPr>
+        <w:t>link</w:t>
+      </w:r>
+      <w:r>
+        <w:rPr>
+          <w:b/>
+          <w:color w:val="000000"/>
+        </w:rPr>
+        <w:t xml:space="preserve"> to a high-quality image</w:t>
+      </w:r>
+      <w:r>
+        <w:rPr>
+          <w:color w:val="000000"/>
+        </w:rPr>
+        <w:t xml:space="preserve"> that will be placed at the head of the </w:t>
+      </w:r>
+      <w:r>
+        <w:rPr>
+          <w:color w:val="000000"/>
+        </w:rPr>
+        <w:t>syllabus</w:t>
+      </w:r>
+      <w:r>
+        <w:rPr>
+          <w:color w:val="000000"/>
+        </w:rPr>
+        <w:t xml:space="preserve"> webpage and</w:t>
+      </w:r>
+      <w:r>
+        <w:rPr>
+          <w:color w:val="000000"/>
+        </w:rPr>
+        <w:t xml:space="preserve"> </w:t>
+      </w:r>
+      <w:r>
+        <w:rPr>
+          <w:color w:val="000000"/>
+        </w:rPr>
+        <w:t xml:space="preserve">on the main “Peer-Reviewed </w:t>
+      </w:r>
+      <w:r>
+        <w:rPr>
+          <w:color w:val="000000"/>
+        </w:rPr>
+        <w:t>Syllabi</w:t>
+      </w:r>
+      <w:r>
+        <w:rPr>
+          <w:color w:val="000000"/>
+        </w:rPr>
+        <w:t>” page.</w:t>
+      </w:r>
+      <w:r>
+        <w:rPr>
+          <w:color w:val="000000"/>
+        </w:rPr>
+        <w:t xml:space="preserve"> </w:t>
+      </w:r>
+      <w:r>
+        <w:rPr>
+          <w:color w:val="000000"/>
+        </w:rPr>
+        <w:t>Note that landscape orientation for the image is highly preferred, though two vertical images to be shown side-by-side are also an option.</w:t>
+      </w:r>
+      <w:r>
+        <w:rPr>
+          <w:color w:val="000000"/>
+        </w:rPr>
+        <w:t xml:space="preserve"> Good resources for finding an appropriate image include the </w:t>
+      </w:r>
+      <w:hyperlink r:id="rId10" w:history="1">
+        <w:r>
+          <w:rPr>
+            <w:rStyle w:val="Hyperlink"/>
+          </w:rPr>
+          <w:t>NYPL Digital Collections</w:t>
+        </w:r>
+      </w:hyperlink>
+      <w:r>
+        <w:rPr>
+          <w:color w:val="000000"/>
+        </w:rPr>
+        <w:t xml:space="preserve">, </w:t>
+      </w:r>
+      <w:hyperlink r:id="rId11" w:history="1">
+        <w:r>
+          <w:rPr>
+            <w:rStyle w:val="Hyperlink"/>
+          </w:rPr>
+          <w:t>Smithsonian Open Access</w:t>
+        </w:r>
+      </w:hyperlink>
+      <w:r>
+        <w:rPr>
+          <w:color w:val="000000"/>
+        </w:rPr>
+        <w:t xml:space="preserve">, </w:t>
+      </w:r>
+      <w:hyperlink r:id="rId12" w:history="1">
+        <w:r>
+          <w:rPr>
+            <w:rStyle w:val="Hyperlink"/>
+          </w:rPr>
+          <w:t>Digital Public Library of America</w:t>
+        </w:r>
+      </w:hyperlink>
+      <w:r>
+        <w:rPr>
+          <w:color w:val="000000"/>
+        </w:rPr>
+        <w:t xml:space="preserve">, </w:t>
+      </w:r>
+      <w:hyperlink r:id="rId13" w:history="1">
+        <w:r>
+          <w:rPr>
+            <w:rStyle w:val="Hyperlink"/>
+          </w:rPr>
+          <w:t>Wikimedia Commons</w:t>
+        </w:r>
+      </w:hyperlink>
+      <w:r>
+        <w:rPr>
+          <w:color w:val="000000"/>
+        </w:rPr>
+        <w:t xml:space="preserve"> (use search bar at upper right), and the many museums listed on “</w:t>
+      </w:r>
+      <w:hyperlink r:id="rId14" w:history="1">
+        <w:r>
+          <w:rPr>
+            <w:rStyle w:val="Hyperlink"/>
+          </w:rPr>
+          <w:t>Museums that Give Away Open Access Images of Public Domain Work</w:t>
+        </w:r>
+      </w:hyperlink>
+      <w:r>
+        <w:rPr>
+          <w:color w:val="000000"/>
+        </w:rPr>
+        <w:t>” (scroll down the page for the list).</w:t>
       </w:r>
     </w:p>
     <w:p>
@@ -596,6 +723,13 @@
           <w:ilvl w:val="0"/>
           <w:numId w:val="1"/>
         </w:numPr>
+        <w:pBdr>
+          <w:top w:val="nil"/>
+          <w:left w:val="nil"/>
+          <w:bottom w:val="nil"/>
+          <w:right w:val="nil"/>
+          <w:between w:val="nil"/>
+        </w:pBdr>
       </w:pPr>
       <w:r>
         <w:t xml:space="preserve">The </w:t>
@@ -605,92 +739,272 @@
           <w:b/>
           <w:bCs/>
         </w:rPr>
-        <w:t>title of the cluster</w:t>
-      </w:r>
-      <w:r>
-        <w:rPr>
-          <w:b/>
-          <w:bCs/>
-        </w:rPr>
-        <w:t xml:space="preserve"> </w:t>
-      </w:r>
-      <w:r>
-        <w:t>in which the syllabus appears</w:t>
-      </w:r>
+        <w:t>open access license</w:t>
+      </w:r>
+      <w:r>
+        <w:t xml:space="preserve"> under which the image is made available for republishing on a site like </w:t>
+      </w:r>
+      <w:r>
+        <w:rPr>
+          <w:i/>
+          <w:iCs/>
+        </w:rPr>
+        <w:t>Undisciplining the Victorian Classroom</w:t>
+      </w:r>
+      <w:r>
+        <w:t>.</w:t>
+      </w:r>
+    </w:p>
+    <w:p>
+      <w:pPr>
+        <w:pBdr>
+          <w:top w:val="nil"/>
+          <w:left w:val="nil"/>
+          <w:bottom w:val="nil"/>
+          <w:right w:val="nil"/>
+          <w:between w:val="nil"/>
+        </w:pBdr>
+      </w:pPr>
+    </w:p>
+    <w:p>
+      <w:pPr>
+        <w:pBdr>
+          <w:top w:val="nil"/>
+          <w:left w:val="nil"/>
+          <w:bottom w:val="nil"/>
+          <w:right w:val="nil"/>
+          <w:between w:val="nil"/>
+        </w:pBdr>
+      </w:pPr>
+    </w:p>
+    <w:p>
+      <w:pPr>
+        <w:rPr>
+          <w:i/>
+          <w:color w:val="000000"/>
+        </w:rPr>
+      </w:pPr>
+      <w:r>
+        <w:rPr>
+          <w:i/>
+          <w:color w:val="000000"/>
+        </w:rPr>
+        <w:br w:type="page"/>
+      </w:r>
+    </w:p>
+    <w:p>
+      <w:pPr>
+        <w:pBdr>
+          <w:top w:val="nil"/>
+          <w:left w:val="nil"/>
+          <w:bottom w:val="nil"/>
+          <w:right w:val="nil"/>
+          <w:between w:val="nil"/>
+        </w:pBdr>
+        <w:rPr>
+          <w:i/>
+          <w:color w:val="000000"/>
+        </w:rPr>
+      </w:pPr>
+      <w:r>
+        <w:rPr>
+          <w:i/>
+          <w:color w:val="000000"/>
+        </w:rPr>
+        <w:lastRenderedPageBreak/>
+        <w:t>In Two Separate Files Word Files to be Added to the Relevant Folder in Google Docs</w:t>
+      </w:r>
+    </w:p>
+    <w:p>
+      <w:pPr>
+        <w:pStyle w:val="ListParagraph"/>
+        <w:pBdr>
+          <w:top w:val="nil"/>
+          <w:left w:val="nil"/>
+          <w:bottom w:val="nil"/>
+          <w:right w:val="nil"/>
+          <w:between w:val="nil"/>
+        </w:pBdr>
+        <w:ind w:left="1080"/>
+        <w:rPr>
+          <w:color w:val="000000"/>
+        </w:rPr>
+      </w:pPr>
     </w:p>
     <w:p>
       <w:pPr>
         <w:pStyle w:val="ListParagraph"/>
         <w:numPr>
           <w:ilvl w:val="0"/>
-          <w:numId w:val="1"/>
+          <w:numId w:val="8"/>
         </w:numPr>
-      </w:pPr>
-      <w:r>
+        <w:pBdr>
+          <w:top w:val="nil"/>
+          <w:left w:val="nil"/>
+          <w:bottom w:val="nil"/>
+          <w:right w:val="nil"/>
+          <w:between w:val="nil"/>
+        </w:pBdr>
+        <w:rPr>
+          <w:bCs/>
+          <w:color w:val="000000"/>
+        </w:rPr>
+      </w:pPr>
+      <w:r>
+        <w:rPr>
+          <w:bCs/>
+          <w:color w:val="000000"/>
+        </w:rPr>
+        <w:t xml:space="preserve">a) </w:t>
+      </w:r>
+      <w:r>
+        <w:rPr>
+          <w:bCs/>
+          <w:color w:val="000000"/>
+        </w:rPr>
+        <w:t>A</w:t>
+      </w:r>
+      <w:r>
+        <w:rPr>
+          <w:b/>
+          <w:color w:val="000000"/>
+        </w:rPr>
+        <w:t xml:space="preserve"> paragraph-length description of the</w:t>
+      </w:r>
+      <w:r>
+        <w:rPr>
+          <w:b/>
+          <w:color w:val="000000"/>
+        </w:rPr>
+        <w:t xml:space="preserve"> syllabus</w:t>
+      </w:r>
+      <w:r>
+        <w:rPr>
+          <w:b/>
+          <w:color w:val="000000"/>
+        </w:rPr>
+        <w:t xml:space="preserve"> cluster</w:t>
+      </w:r>
+      <w:r>
+        <w:rPr>
+          <w:bCs/>
+          <w:color w:val="000000"/>
+        </w:rPr>
+        <w:t>;</w:t>
+      </w:r>
+      <w:r>
+        <w:rPr>
+          <w:bCs/>
+          <w:color w:val="000000"/>
+        </w:rPr>
+        <w:br/>
+        <w:t xml:space="preserve">b) </w:t>
+      </w:r>
+      <w:r>
+        <w:rPr>
+          <w:color w:val="000000"/>
+        </w:rPr>
         <w:t xml:space="preserve">A </w:t>
       </w:r>
       <w:r>
         <w:rPr>
           <w:b/>
+          <w:color w:val="000000"/>
+        </w:rPr>
+        <w:t>one-paragraph biographical statement</w:t>
+      </w:r>
+      <w:r>
+        <w:rPr>
+          <w:color w:val="000000"/>
+        </w:rPr>
+        <w:t xml:space="preserve"> for the </w:t>
+      </w:r>
+      <w:r>
+        <w:rPr>
+          <w:color w:val="000000"/>
+        </w:rPr>
+        <w:t>syllabus</w:t>
+      </w:r>
+      <w:r>
+        <w:rPr>
+          <w:color w:val="000000"/>
+        </w:rPr>
+        <w:t xml:space="preserve"> developer;</w:t>
+      </w:r>
+      <w:r>
+        <w:rPr>
+          <w:color w:val="000000"/>
+        </w:rPr>
+        <w:br/>
+        <w:t xml:space="preserve">c) </w:t>
+      </w:r>
+      <w:r>
+        <w:rPr>
           <w:bCs/>
-        </w:rPr>
-        <w:t xml:space="preserve">description </w:t>
+          <w:color w:val="000000"/>
+        </w:rPr>
+        <w:t>The</w:t>
       </w:r>
       <w:r>
         <w:rPr>
           <w:b/>
-          <w:bCs/>
-        </w:rPr>
-        <w:t xml:space="preserve">of the </w:t>
+          <w:color w:val="000000"/>
+        </w:rPr>
+        <w:t xml:space="preserve"> essay associated with the </w:t>
       </w:r>
       <w:r>
         <w:rPr>
           <w:b/>
-          <w:bCs/>
-        </w:rPr>
-        <w:t>cluster</w:t>
-      </w:r>
-      <w:r>
-        <w:t xml:space="preserve"> in which </w:t>
-      </w:r>
-      <w:r>
-        <w:t>the</w:t>
-      </w:r>
-      <w:r>
-        <w:t xml:space="preserve"> syllabus appears</w:t>
-      </w:r>
-      <w:r>
-        <w:t xml:space="preserve"> (if a new cluster)</w:t>
-      </w:r>
-      <w:r>
+          <w:color w:val="000000"/>
+        </w:rPr>
+        <w:t>syllabus</w:t>
+      </w:r>
+      <w:r>
+        <w:rPr>
+          <w:color w:val="000000"/>
+        </w:rPr>
         <w:t xml:space="preserve">. </w:t>
       </w:r>
       <w:r>
-        <w:t>T</w:t>
-      </w:r>
-      <w:r>
-        <w:t xml:space="preserve">he cluster description </w:t>
-      </w:r>
-      <w:r>
-        <w:t>is usually</w:t>
-      </w:r>
-      <w:r>
-        <w:t xml:space="preserve"> written</w:t>
-      </w:r>
-      <w:r>
-        <w:t xml:space="preserve"> </w:t>
-      </w:r>
-      <w:r>
-        <w:t>by the</w:t>
-      </w:r>
-      <w:r>
-        <w:t xml:space="preserve"> </w:t>
-      </w:r>
-      <w:r>
-        <w:t>cluster developer/</w:t>
-      </w:r>
-      <w:r>
-        <w:t>UVC syllabus guide.</w:t>
+        <w:rPr>
+          <w:i/>
+          <w:iCs/>
+          <w:color w:val="000000"/>
+        </w:rPr>
+        <w:t>Please keep paragraphs in the essay short</w:t>
+      </w:r>
+      <w:r>
+        <w:rPr>
+          <w:color w:val="000000"/>
+        </w:rPr>
+        <w:t xml:space="preserve">. Doing so will support the accessibility of the page, especially on small mobile devices. Refer to existing </w:t>
+      </w:r>
+      <w:r>
+        <w:rPr>
+          <w:color w:val="000000"/>
+        </w:rPr>
+        <w:t>syllabus</w:t>
+      </w:r>
+      <w:r>
+        <w:rPr>
+          <w:color w:val="000000"/>
+        </w:rPr>
+        <w:t xml:space="preserve"> pages on the site for examples of appropriate paragraph length. Also, in preparing this essay, please ensure that it conforms with our house style as set out in “</w:t>
+      </w:r>
+      <w:hyperlink r:id="rId15">
+        <w:r>
+          <w:rPr>
+            <w:color w:val="0563C1"/>
+            <w:u w:val="single"/>
+          </w:rPr>
+          <w:t>House Style for Site Text and Zotero Entries</w:t>
+        </w:r>
+      </w:hyperlink>
+      <w:r>
+        <w:rPr>
+          <w:color w:val="000000"/>
+        </w:rPr>
+        <w:t>.”</w:t>
       </w:r>
     </w:p>
     <w:p>
@@ -698,28 +1012,69 @@
         <w:pStyle w:val="ListParagraph"/>
         <w:numPr>
           <w:ilvl w:val="0"/>
-          <w:numId w:val="1"/>
+          <w:numId w:val="8"/>
         </w:numPr>
-      </w:pPr>
-      <w:r>
-        <w:t xml:space="preserve">A </w:t>
+        <w:pBdr>
+          <w:top w:val="nil"/>
+          <w:left w:val="nil"/>
+          <w:bottom w:val="nil"/>
+          <w:right w:val="nil"/>
+          <w:between w:val="nil"/>
+        </w:pBdr>
+        <w:rPr>
+          <w:bCs/>
+          <w:color w:val="000000"/>
+        </w:rPr>
+      </w:pPr>
+      <w:r>
+        <w:rPr>
+          <w:color w:val="000000"/>
+        </w:rPr>
+        <w:t xml:space="preserve">A copy of </w:t>
       </w:r>
       <w:r>
         <w:rPr>
           <w:b/>
-          <w:bCs/>
-        </w:rPr>
-        <w:t>one-paragraph biographical statement</w:t>
-      </w:r>
-      <w:r>
-        <w:t xml:space="preserve"> for the syllabus</w:t>
-      </w:r>
-      <w:r>
-        <w:t xml:space="preserve"> </w:t>
-      </w:r>
-      <w:r>
-        <w:t>developer</w:t>
-      </w:r>
+          <w:color w:val="000000"/>
+        </w:rPr>
+        <w:t xml:space="preserve">the </w:t>
+      </w:r>
+      <w:r>
+        <w:rPr>
+          <w:b/>
+          <w:color w:val="000000"/>
+        </w:rPr>
+        <w:t>syllabus</w:t>
+      </w:r>
+      <w:r>
+        <w:rPr>
+          <w:color w:val="000000"/>
+        </w:rPr>
+        <w:t>.</w:t>
+      </w:r>
+    </w:p>
+    <w:p>
+      <w:pPr>
+        <w:pBdr>
+          <w:top w:val="nil"/>
+          <w:left w:val="nil"/>
+          <w:bottom w:val="nil"/>
+          <w:right w:val="nil"/>
+          <w:between w:val="nil"/>
+        </w:pBdr>
+      </w:pPr>
+    </w:p>
+    <w:p>
+      <w:pPr>
+        <w:pStyle w:val="ListParagraph"/>
+        <w:pBdr>
+          <w:top w:val="nil"/>
+          <w:left w:val="nil"/>
+          <w:bottom w:val="nil"/>
+          <w:right w:val="nil"/>
+          <w:between w:val="nil"/>
+        </w:pBdr>
+      </w:pPr>
     </w:p>
     <w:p>
       <w:pPr>
@@ -730,32 +1085,11 @@
           <w:iCs/>
         </w:rPr>
       </w:pPr>
-    </w:p>
-    <w:p>
-      <w:pPr>
-        <w:pStyle w:val="ListParagraph"/>
-        <w:ind w:left="0"/>
+      <w:r>
         <w:rPr>
           <w:i/>
           <w:iCs/>
         </w:rPr>
-      </w:pPr>
-    </w:p>
-    <w:p>
-      <w:pPr>
-        <w:pStyle w:val="ListParagraph"/>
-        <w:ind w:left="0"/>
-        <w:rPr>
-          <w:i/>
-          <w:iCs/>
-        </w:rPr>
-      </w:pPr>
-      <w:r>
-        <w:rPr>
-          <w:i/>
-          <w:iCs/>
-        </w:rPr>
-        <w:lastRenderedPageBreak/>
         <w:t xml:space="preserve">In </w:t>
       </w:r>
       <w:r>
@@ -796,7 +1130,7 @@
       <w:r>
         <w:t>“</w:t>
       </w:r>
-      <w:hyperlink r:id="rId10" w:history="1">
+      <w:hyperlink r:id="rId16" w:history="1">
         <w:r>
           <w:rPr>
             <w:rStyle w:val="Hyperlink"/>
@@ -823,268 +1157,196 @@
         <w:t xml:space="preserve"> </w:t>
       </w:r>
       <w:r>
-        <w:t>UVC recommends that the syllabus cluster developer/UVC syllabus guide add the Zotero entries for the essay.</w:t>
+        <w:t xml:space="preserve">UVC recommends that </w:t>
+      </w:r>
+      <w:r>
+        <w:t>the</w:t>
+      </w:r>
+      <w:r>
+        <w:t xml:space="preserve"> </w:t>
+      </w:r>
+      <w:r>
+        <w:t>UVC syllabus guide add the Zotero entries.</w:t>
       </w:r>
     </w:p>
     <w:p>
       <w:pPr>
         <w:pStyle w:val="ListParagraph"/>
-        <w:ind w:left="0"/>
+      </w:pPr>
+    </w:p>
+    <w:p>
+      <w:pPr>
+        <w:pStyle w:val="ListParagraph"/>
+      </w:pPr>
+    </w:p>
+    <w:p>
+      <w:pPr>
+        <w:pBdr>
+          <w:top w:val="nil"/>
+          <w:left w:val="nil"/>
+          <w:bottom w:val="nil"/>
+          <w:right w:val="nil"/>
+          <w:between w:val="nil"/>
+        </w:pBdr>
         <w:rPr>
           <w:i/>
           <w:iCs/>
         </w:rPr>
       </w:pPr>
-    </w:p>
-    <w:p>
-      <w:pPr>
-        <w:pStyle w:val="ListParagraph"/>
-        <w:ind w:left="0"/>
+      <w:r>
         <w:rPr>
           <w:i/>
           <w:iCs/>
         </w:rPr>
-      </w:pPr>
-    </w:p>
-    <w:p>
-      <w:pPr>
-        <w:pStyle w:val="ListParagraph"/>
-        <w:ind w:left="0"/>
+        <w:t xml:space="preserve">In </w:t>
+      </w:r>
+      <w:r>
         <w:rPr>
           <w:i/>
           <w:iCs/>
         </w:rPr>
-      </w:pPr>
-      <w:r>
-        <w:rPr>
-          <w:i/>
-          <w:iCs/>
-        </w:rPr>
-        <w:t xml:space="preserve">In </w:t>
-      </w:r>
-      <w:r>
-        <w:rPr>
-          <w:i/>
-          <w:iCs/>
-        </w:rPr>
-        <w:t xml:space="preserve">Separate Files </w:t>
-      </w:r>
-      <w:r>
-        <w:rPr>
-          <w:i/>
-          <w:iCs/>
-        </w:rPr>
-        <w:t>to be Added to the Relevant Folder in Google Docs</w:t>
-      </w:r>
-    </w:p>
-    <w:p>
-      <w:pPr>
-        <w:ind w:left="720"/>
-      </w:pPr>
-    </w:p>
-    <w:p>
-      <w:pPr>
-        <w:pStyle w:val="ListParagraph"/>
+        <w:t xml:space="preserve">Email </w:t>
+      </w:r>
+    </w:p>
+    <w:p>
+      <w:pPr>
+        <w:pBdr>
+          <w:top w:val="nil"/>
+          <w:left w:val="nil"/>
+          <w:bottom w:val="nil"/>
+          <w:right w:val="nil"/>
+          <w:between w:val="nil"/>
+        </w:pBdr>
+      </w:pPr>
+    </w:p>
+    <w:p>
+      <w:pPr>
         <w:numPr>
           <w:ilvl w:val="0"/>
-          <w:numId w:val="5"/>
+          <w:numId w:val="9"/>
         </w:numPr>
+        <w:pBdr>
+          <w:top w:val="nil"/>
+          <w:left w:val="nil"/>
+          <w:bottom w:val="nil"/>
+          <w:right w:val="nil"/>
+          <w:between w:val="nil"/>
+        </w:pBdr>
         <w:ind w:left="720"/>
       </w:pPr>
       <w:r>
-        <w:t xml:space="preserve">A copy of </w:t>
-      </w:r>
-      <w:r>
-        <w:rPr>
-          <w:b/>
-          <w:bCs/>
-        </w:rPr>
-        <w:t>the syllabus</w:t>
-      </w:r>
-      <w:r>
-        <w:rPr>
-          <w:b/>
-          <w:bCs/>
-        </w:rPr>
-        <w:t xml:space="preserve"> </w:t>
-      </w:r>
-      <w:r>
-        <w:rPr>
-          <w:b/>
-          <w:bCs/>
-        </w:rPr>
-        <w:t>in Word</w:t>
-      </w:r>
-      <w:r>
-        <w:t>. It is necessary that this file will be in Word so that we can add the UVC peer-review stamp to the top of the first page.</w:t>
-      </w:r>
-    </w:p>
-    <w:p>
-      <w:pPr>
-        <w:pStyle w:val="ListParagraph"/>
-        <w:numPr>
-          <w:ilvl w:val="0"/>
-          <w:numId w:val="5"/>
-        </w:numPr>
-        <w:ind w:left="720"/>
-      </w:pPr>
-      <w:r>
-        <w:t xml:space="preserve">A copy of </w:t>
-      </w:r>
-      <w:r>
-        <w:rPr>
-          <w:b/>
-          <w:bCs/>
-        </w:rPr>
-        <w:t xml:space="preserve">the essay associated with </w:t>
-      </w:r>
-      <w:r>
-        <w:rPr>
-          <w:b/>
-          <w:bCs/>
-        </w:rPr>
-        <w:t>the</w:t>
-      </w:r>
-      <w:r>
-        <w:rPr>
-          <w:b/>
-          <w:bCs/>
-        </w:rPr>
-        <w:t xml:space="preserve"> syllabus</w:t>
-      </w:r>
-      <w:r>
-        <w:rPr>
-          <w:b/>
-          <w:bCs/>
-        </w:rPr>
-        <w:t xml:space="preserve"> </w:t>
-      </w:r>
-      <w:r>
-        <w:rPr>
-          <w:b/>
-          <w:bCs/>
-        </w:rPr>
-        <w:t>in Word</w:t>
-      </w:r>
-      <w:r>
-        <w:t>. This will normally have been developed as part of the syllabus</w:t>
-      </w:r>
-      <w:r>
-        <w:t xml:space="preserve"> </w:t>
-      </w:r>
-      <w:r>
-        <w:t>peer-review process. Note that syllabus</w:t>
-      </w:r>
-      <w:r>
-        <w:t xml:space="preserve"> </w:t>
-      </w:r>
-      <w:r>
-        <w:t>developers</w:t>
-      </w:r>
-      <w:r>
-        <w:t xml:space="preserve"> are strongly encouraged to keep paragraphs in the essay short because doing so will support the accessibility of the page, especially on small mobile devices. Refer to existing syllab</w:t>
-      </w:r>
-      <w:r>
-        <w:t xml:space="preserve">us </w:t>
-      </w:r>
-      <w:r>
-        <w:t>pages on the site for examples of appropriate paragraph length. (Note: Since the syllabus</w:t>
-      </w:r>
-      <w:r>
-        <w:t xml:space="preserve"> </w:t>
-      </w:r>
-      <w:r>
-        <w:t>itself will be provided in both Word and PDF form to site visitors, paragraph length in the syllabus</w:t>
-      </w:r>
-      <w:r>
-        <w:t xml:space="preserve"> </w:t>
-      </w:r>
-      <w:r>
-        <w:t>is not as important.)</w:t>
-      </w:r>
-      <w:r>
-        <w:t xml:space="preserve"> Also, in preparing this essay, please ensure that it conforms with our house style as set out in </w:t>
-      </w:r>
-      <w:r>
-        <w:t>“</w:t>
-      </w:r>
-      <w:hyperlink r:id="rId11" w:history="1">
+        <w:rPr>
+          <w:color w:val="000000"/>
+        </w:rPr>
+        <w:t xml:space="preserve">The syllabus developer is kindly asked to give UVC permission to publish the syllabus and associated essay by sending the following text, in a standalone email, to the relevant UVC </w:t>
+      </w:r>
+      <w:r>
+        <w:rPr>
+          <w:color w:val="000000"/>
+        </w:rPr>
+        <w:t>syllabus</w:t>
+      </w:r>
+      <w:r>
+        <w:rPr>
+          <w:color w:val="000000"/>
+        </w:rPr>
+        <w:t xml:space="preserve"> guide:</w:t>
+      </w:r>
+      <w:r>
+        <w:rPr>
+          <w:color w:val="000000"/>
+        </w:rPr>
+        <w:t xml:space="preserve"> “Thanks for the opportunity to be part of the Undisciplining the Victorian Classroom project. This email is to confirm that you have my permission to release my contribution </w:t>
+      </w:r>
+      <w:r>
+        <w:rPr>
+          <w:color w:val="000000"/>
+        </w:rPr>
+        <w:t>(</w:t>
+      </w:r>
+      <w:r>
+        <w:rPr>
+          <w:color w:val="000000"/>
+        </w:rPr>
+        <w:t xml:space="preserve">a </w:t>
+      </w:r>
+      <w:r>
+        <w:rPr>
+          <w:color w:val="000000"/>
+        </w:rPr>
+        <w:t>syllabus</w:t>
+      </w:r>
+      <w:r>
+        <w:rPr>
+          <w:color w:val="000000"/>
+        </w:rPr>
+        <w:t xml:space="preserve"> and corresponding essay</w:t>
+      </w:r>
+      <w:r>
+        <w:rPr>
+          <w:color w:val="000000"/>
+        </w:rPr>
+        <w:t>)</w:t>
+      </w:r>
+      <w:r>
+        <w:rPr>
+          <w:color w:val="000000"/>
+        </w:rPr>
+        <w:t xml:space="preserve"> on the site under a Creative Commons Attribution 4.0 International (CC BY 4.0) license (</w:t>
+      </w:r>
+      <w:hyperlink r:id="rId17">
         <w:r>
           <w:rPr>
-            <w:rStyle w:val="Hyperlink"/>
-          </w:rPr>
-          <w:t>House Style for Site Text and Zotero Entries</w:t>
-        </w:r>
-      </w:hyperlink>
-      <w:r>
-        <w:t>.</w:t>
-      </w:r>
-      <w:r>
-        <w:t>”</w:t>
-      </w:r>
-    </w:p>
-    <w:p>
-      <w:pPr>
-        <w:pStyle w:val="ListParagraph"/>
-        <w:numPr>
-          <w:ilvl w:val="0"/>
-          <w:numId w:val="5"/>
-        </w:numPr>
-        <w:ind w:left="720"/>
-      </w:pPr>
-      <w:r>
-        <w:t xml:space="preserve">An </w:t>
-      </w:r>
-      <w:r>
-        <w:rPr>
-          <w:b/>
-          <w:bCs/>
-        </w:rPr>
-        <w:t>email in PDF</w:t>
-      </w:r>
-      <w:r>
-        <w:t xml:space="preserve"> from the syllabus</w:t>
-      </w:r>
-      <w:r>
-        <w:t xml:space="preserve"> </w:t>
-      </w:r>
-      <w:r>
-        <w:t>developer</w:t>
-      </w:r>
-      <w:r>
-        <w:t xml:space="preserve"> giving UVC permission to publish the syllabus and associated essay. </w:t>
-      </w:r>
-      <w:r>
-        <w:t xml:space="preserve">Please use the following statement as a model: “Thanks for the opportunity to be part of the Undisciplining the Victorian Classroom project. This email is to confirm that you have my permission to release my contribution </w:t>
-      </w:r>
-      <w:r>
-        <w:t>(</w:t>
-      </w:r>
-      <w:r>
-        <w:t xml:space="preserve">a </w:t>
-      </w:r>
-      <w:r>
-        <w:t>syllabus and corresponding essay on XYZ)</w:t>
-      </w:r>
-      <w:r>
-        <w:t xml:space="preserve"> on the site under a Creative Commons Attribution 4.0 International (CC BY 4.0) license (</w:t>
-      </w:r>
-      <w:hyperlink r:id="rId12" w:history="1">
-        <w:r>
-          <w:rPr>
-            <w:rStyle w:val="Hyperlink"/>
+            <w:color w:val="0563C1"/>
+            <w:u w:val="single"/>
           </w:rPr>
           <w:t>https://creativecommons.org/licenses/by/4.0/)</w:t>
         </w:r>
       </w:hyperlink>
       <w:r>
+        <w:rPr>
+          <w:color w:val="000000"/>
+        </w:rPr>
         <w:t>.”</w:t>
       </w:r>
     </w:p>
+    <w:p>
+      <w:pPr>
+        <w:pBdr>
+          <w:top w:val="nil"/>
+          <w:left w:val="nil"/>
+          <w:bottom w:val="nil"/>
+          <w:right w:val="nil"/>
+          <w:between w:val="nil"/>
+        </w:pBdr>
+        <w:rPr>
+          <w:color w:val="000000"/>
+        </w:rPr>
+      </w:pPr>
+    </w:p>
+    <w:p>
+      <w:pPr>
+        <w:pBdr>
+          <w:top w:val="nil"/>
+          <w:left w:val="nil"/>
+          <w:bottom w:val="nil"/>
+          <w:right w:val="nil"/>
+          <w:between w:val="nil"/>
+        </w:pBdr>
+      </w:pPr>
+    </w:p>
+    <w:p>
+      <w:pPr>
+        <w:pStyle w:val="ListParagraph"/>
+      </w:pPr>
+    </w:p>
     <w:sectPr>
-      <w:headerReference w:type="default" r:id="rId13"/>
-      <w:footerReference w:type="even" r:id="rId14"/>
-      <w:footerReference w:type="default" r:id="rId15"/>
+      <w:headerReference w:type="even" r:id="rId18"/>
+      <w:headerReference w:type="default" r:id="rId19"/>
+      <w:footerReference w:type="even" r:id="rId20"/>
+      <w:footerReference w:type="default" r:id="rId21"/>
+      <w:headerReference w:type="first" r:id="rId22"/>
+      <w:footerReference w:type="first" r:id="rId23"/>
       <w:pgSz w:w="12240" w:h="15840"/>
       <w:pgMar w:top="1440" w:right="1440" w:bottom="1440" w:left="1440" w:header="720" w:footer="720" w:gutter="0"/>
       <w:cols w:space="720"/>
@@ -1238,6 +1500,16 @@
 </w:ftr>
 </file>
 
+<file path=word/footer3.xml><?xml version="1.0" encoding="utf-8"?>
+<w:ftr xmlns:wpc="http://schemas.microsoft.com/office/word/2010/wordprocessingCanvas" xmlns:cx="http://schemas.microsoft.com/office/drawing/2014/chartex" xmlns:cx1="http://schemas.microsoft.com/office/drawing/2015/9/8/chartex" xmlns:cx2="http://schemas.microsoft.com/office/drawing/2015/10/21/chartex" xmlns:cx3="http://schemas.microsoft.com/office/drawing/2016/5/9/chartex" xmlns:cx4="http://schemas.microsoft.com/office/drawing/2016/5/10/chartex" xmlns:cx5="http://schemas.microsoft.com/office/drawing/2016/5/11/chartex" xmlns:cx6="http://schemas.microsoft.com/office/drawing/2016/5/12/chartex" xmlns:cx7="http://schemas.microsoft.com/office/drawing/2016/5/13/chartex" xmlns:cx8="http://schemas.microsoft.com/office/drawing/2016/5/14/chartex" xmlns:mc="http://schemas.openxmlformats.org/markup-compatibility/2006" xmlns:aink="http://schemas.microsoft.com/office/drawing/2016/ink" xmlns:am3d="http://schemas.microsoft.com/office/drawing/2017/model3d" xmlns:o="urn:schemas-microsoft-com:office:office" xmlns:r="http://schemas.openxmlformats.org/officeDocument/2006/relationships" xmlns:m="http://schemas.openxmlformats.org/officeDocument/2006/math" xmlns:v="urn:schemas-microsoft-com:vml" xmlns:wp14="http://schemas.microsoft.com/office/word/2010/wordprocessingDrawing" xmlns:wp="http://schemas.openxmlformats.org/drawingml/2006/wordprocessingDrawing" xmlns:w10="urn:schemas-microsoft-com:office:word" xmlns:w="http://schemas.openxmlformats.org/wordprocessingml/2006/main" xmlns:w14="http://schemas.microsoft.com/office/word/2010/wordml" xmlns:w15="http://schemas.microsoft.com/office/word/2012/wordml" xmlns:w16cex="http://schemas.microsoft.com/office/word/2018/wordml/cex" xmlns:w16cid="http://schemas.microsoft.com/office/word/2016/wordml/cid" xmlns:w16="http://schemas.microsoft.com/office/word/2018/wordml" xmlns:w16se="http://schemas.microsoft.com/office/word/2015/wordml/symex" xmlns:wpg="http://schemas.microsoft.com/office/word/2010/wordprocessingGroup" xmlns:wpi="http://schemas.microsoft.com/office/word/2010/wordprocessingInk" xmlns:wne="http://schemas.microsoft.com/office/word/2006/wordml" xmlns:wps="http://schemas.microsoft.com/office/word/2010/wordprocessingShape" mc:Ignorable="w14 w15 w16se w16cid w16 w16cex wp14">
+  <w:p>
+    <w:pPr>
+      <w:pStyle w:val="Footer"/>
+    </w:pPr>
+  </w:p>
+</w:ftr>
+</file>
+
 <file path=word/footnotes.xml><?xml version="1.0" encoding="utf-8"?>
 <w:footnotes xmlns:wpc="http://schemas.microsoft.com/office/word/2010/wordprocessingCanvas" xmlns:cx="http://schemas.microsoft.com/office/drawing/2014/chartex" xmlns:cx1="http://schemas.microsoft.com/office/drawing/2015/9/8/chartex" xmlns:cx2="http://schemas.microsoft.com/office/drawing/2015/10/21/chartex" xmlns:cx3="http://schemas.microsoft.com/office/drawing/2016/5/9/chartex" xmlns:cx4="http://schemas.microsoft.com/office/drawing/2016/5/10/chartex" xmlns:cx5="http://schemas.microsoft.com/office/drawing/2016/5/11/chartex" xmlns:cx6="http://schemas.microsoft.com/office/drawing/2016/5/12/chartex" xmlns:cx7="http://schemas.microsoft.com/office/drawing/2016/5/13/chartex" xmlns:cx8="http://schemas.microsoft.com/office/drawing/2016/5/14/chartex" xmlns:mc="http://schemas.openxmlformats.org/markup-compatibility/2006" xmlns:aink="http://schemas.microsoft.com/office/drawing/2016/ink" xmlns:am3d="http://schemas.microsoft.com/office/drawing/2017/model3d" xmlns:o="urn:schemas-microsoft-com:office:office" xmlns:r="http://schemas.openxmlformats.org/officeDocument/2006/relationships" xmlns:m="http://schemas.openxmlformats.org/officeDocument/2006/math" xmlns:v="urn:schemas-microsoft-com:vml" xmlns:wp14="http://schemas.microsoft.com/office/word/2010/wordprocessingDrawing" xmlns:wp="http://schemas.openxmlformats.org/drawingml/2006/wordprocessingDrawing" xmlns:w10="urn:schemas-microsoft-com:office:word" xmlns:w="http://schemas.openxmlformats.org/wordprocessingml/2006/main" xmlns:w14="http://schemas.microsoft.com/office/word/2010/wordml" xmlns:w15="http://schemas.microsoft.com/office/word/2012/wordml" xmlns:w16cex="http://schemas.microsoft.com/office/word/2018/wordml/cex" xmlns:w16cid="http://schemas.microsoft.com/office/word/2016/wordml/cid" xmlns:w16="http://schemas.microsoft.com/office/word/2018/wordml" xmlns:w16se="http://schemas.microsoft.com/office/word/2015/wordml/symex" xmlns:wpg="http://schemas.microsoft.com/office/word/2010/wordprocessingGroup" xmlns:wpi="http://schemas.microsoft.com/office/word/2010/wordprocessingInk" xmlns:wne="http://schemas.microsoft.com/office/word/2006/wordml" xmlns:wps="http://schemas.microsoft.com/office/word/2010/wordprocessingShape" mc:Ignorable="w14 w15 w16se w16cid w16 w16cex wp14">
   <w:footnote w:type="separator" w:id="-1">
@@ -1258,6 +1530,16 @@
 </file>
 
 <file path=word/header1.xml><?xml version="1.0" encoding="utf-8"?>
+<w:hdr xmlns:wpc="http://schemas.microsoft.com/office/word/2010/wordprocessingCanvas" xmlns:cx="http://schemas.microsoft.com/office/drawing/2014/chartex" xmlns:cx1="http://schemas.microsoft.com/office/drawing/2015/9/8/chartex" xmlns:cx2="http://schemas.microsoft.com/office/drawing/2015/10/21/chartex" xmlns:cx3="http://schemas.microsoft.com/office/drawing/2016/5/9/chartex" xmlns:cx4="http://schemas.microsoft.com/office/drawing/2016/5/10/chartex" xmlns:cx5="http://schemas.microsoft.com/office/drawing/2016/5/11/chartex" xmlns:cx6="http://schemas.microsoft.com/office/drawing/2016/5/12/chartex" xmlns:cx7="http://schemas.microsoft.com/office/drawing/2016/5/13/chartex" xmlns:cx8="http://schemas.microsoft.com/office/drawing/2016/5/14/chartex" xmlns:mc="http://schemas.openxmlformats.org/markup-compatibility/2006" xmlns:aink="http://schemas.microsoft.com/office/drawing/2016/ink" xmlns:am3d="http://schemas.microsoft.com/office/drawing/2017/model3d" xmlns:o="urn:schemas-microsoft-com:office:office" xmlns:r="http://schemas.openxmlformats.org/officeDocument/2006/relationships" xmlns:m="http://schemas.openxmlformats.org/officeDocument/2006/math" xmlns:v="urn:schemas-microsoft-com:vml" xmlns:wp14="http://schemas.microsoft.com/office/word/2010/wordprocessingDrawing" xmlns:wp="http://schemas.openxmlformats.org/drawingml/2006/wordprocessingDrawing" xmlns:w10="urn:schemas-microsoft-com:office:word" xmlns:w="http://schemas.openxmlformats.org/wordprocessingml/2006/main" xmlns:w14="http://schemas.microsoft.com/office/word/2010/wordml" xmlns:w15="http://schemas.microsoft.com/office/word/2012/wordml" xmlns:w16cex="http://schemas.microsoft.com/office/word/2018/wordml/cex" xmlns:w16cid="http://schemas.microsoft.com/office/word/2016/wordml/cid" xmlns:w16="http://schemas.microsoft.com/office/word/2018/wordml" xmlns:w16se="http://schemas.microsoft.com/office/word/2015/wordml/symex" xmlns:wpg="http://schemas.microsoft.com/office/word/2010/wordprocessingGroup" xmlns:wpi="http://schemas.microsoft.com/office/word/2010/wordprocessingInk" xmlns:wne="http://schemas.microsoft.com/office/word/2006/wordml" xmlns:wps="http://schemas.microsoft.com/office/word/2010/wordprocessingShape" mc:Ignorable="w14 w15 w16se w16cid w16 w16cex wp14">
+  <w:p>
+    <w:pPr>
+      <w:pStyle w:val="Header"/>
+    </w:pPr>
+  </w:p>
+</w:hdr>
+</file>
+
+<file path=word/header2.xml><?xml version="1.0" encoding="utf-8"?>
 <w:hdr xmlns:wpc="http://schemas.microsoft.com/office/word/2010/wordprocessingCanvas" xmlns:cx="http://schemas.microsoft.com/office/drawing/2014/chartex" xmlns:cx1="http://schemas.microsoft.com/office/drawing/2015/9/8/chartex" xmlns:cx2="http://schemas.microsoft.com/office/drawing/2015/10/21/chartex" xmlns:cx3="http://schemas.microsoft.com/office/drawing/2016/5/9/chartex" xmlns:cx4="http://schemas.microsoft.com/office/drawing/2016/5/10/chartex" xmlns:cx5="http://schemas.microsoft.com/office/drawing/2016/5/11/chartex" xmlns:cx6="http://schemas.microsoft.com/office/drawing/2016/5/12/chartex" xmlns:cx7="http://schemas.microsoft.com/office/drawing/2016/5/13/chartex" xmlns:cx8="http://schemas.microsoft.com/office/drawing/2016/5/14/chartex" xmlns:mc="http://schemas.openxmlformats.org/markup-compatibility/2006" xmlns:aink="http://schemas.microsoft.com/office/drawing/2016/ink" xmlns:am3d="http://schemas.microsoft.com/office/drawing/2017/model3d" xmlns:o="urn:schemas-microsoft-com:office:office" xmlns:r="http://schemas.openxmlformats.org/officeDocument/2006/relationships" xmlns:m="http://schemas.openxmlformats.org/officeDocument/2006/math" xmlns:v="urn:schemas-microsoft-com:vml" xmlns:wp14="http://schemas.microsoft.com/office/word/2010/wordprocessingDrawing" xmlns:wp="http://schemas.openxmlformats.org/drawingml/2006/wordprocessingDrawing" xmlns:w10="urn:schemas-microsoft-com:office:word" xmlns:w="http://schemas.openxmlformats.org/wordprocessingml/2006/main" xmlns:w14="http://schemas.microsoft.com/office/word/2010/wordml" xmlns:w15="http://schemas.microsoft.com/office/word/2012/wordml" xmlns:w16cex="http://schemas.microsoft.com/office/word/2018/wordml/cex" xmlns:w16cid="http://schemas.microsoft.com/office/word/2016/wordml/cid" xmlns:w16="http://schemas.microsoft.com/office/word/2018/wordml" xmlns:w16se="http://schemas.microsoft.com/office/word/2015/wordml/symex" xmlns:wpg="http://schemas.microsoft.com/office/word/2010/wordprocessingGroup" xmlns:wpi="http://schemas.microsoft.com/office/word/2010/wordprocessingInk" xmlns:wne="http://schemas.microsoft.com/office/word/2006/wordml" xmlns:wps="http://schemas.microsoft.com/office/word/2010/wordprocessingShape" mc:Ignorable="w14 w15 w16se w16cid w16 w16cex wp14">
   <w:p>
     <w:pPr>
@@ -1268,7 +1550,10 @@
       <w:t xml:space="preserve">Version: </w:t>
     </w:r>
     <w:r>
-      <w:t xml:space="preserve">February </w:t>
+      <w:t>March</w:t>
+    </w:r>
+    <w:r>
+      <w:t xml:space="preserve"> </w:t>
     </w:r>
     <w:r>
       <w:t>202</w:t>
@@ -1285,9 +1570,105 @@
 </w:hdr>
 </file>
 
+<file path=word/header3.xml><?xml version="1.0" encoding="utf-8"?>
+<w:hdr xmlns:wpc="http://schemas.microsoft.com/office/word/2010/wordprocessingCanvas" xmlns:cx="http://schemas.microsoft.com/office/drawing/2014/chartex" xmlns:cx1="http://schemas.microsoft.com/office/drawing/2015/9/8/chartex" xmlns:cx2="http://schemas.microsoft.com/office/drawing/2015/10/21/chartex" xmlns:cx3="http://schemas.microsoft.com/office/drawing/2016/5/9/chartex" xmlns:cx4="http://schemas.microsoft.com/office/drawing/2016/5/10/chartex" xmlns:cx5="http://schemas.microsoft.com/office/drawing/2016/5/11/chartex" xmlns:cx6="http://schemas.microsoft.com/office/drawing/2016/5/12/chartex" xmlns:cx7="http://schemas.microsoft.com/office/drawing/2016/5/13/chartex" xmlns:cx8="http://schemas.microsoft.com/office/drawing/2016/5/14/chartex" xmlns:mc="http://schemas.openxmlformats.org/markup-compatibility/2006" xmlns:aink="http://schemas.microsoft.com/office/drawing/2016/ink" xmlns:am3d="http://schemas.microsoft.com/office/drawing/2017/model3d" xmlns:o="urn:schemas-microsoft-com:office:office" xmlns:r="http://schemas.openxmlformats.org/officeDocument/2006/relationships" xmlns:m="http://schemas.openxmlformats.org/officeDocument/2006/math" xmlns:v="urn:schemas-microsoft-com:vml" xmlns:wp14="http://schemas.microsoft.com/office/word/2010/wordprocessingDrawing" xmlns:wp="http://schemas.openxmlformats.org/drawingml/2006/wordprocessingDrawing" xmlns:w10="urn:schemas-microsoft-com:office:word" xmlns:w="http://schemas.openxmlformats.org/wordprocessingml/2006/main" xmlns:w14="http://schemas.microsoft.com/office/word/2010/wordml" xmlns:w15="http://schemas.microsoft.com/office/word/2012/wordml" xmlns:w16cex="http://schemas.microsoft.com/office/word/2018/wordml/cex" xmlns:w16cid="http://schemas.microsoft.com/office/word/2016/wordml/cid" xmlns:w16="http://schemas.microsoft.com/office/word/2018/wordml" xmlns:w16se="http://schemas.microsoft.com/office/word/2015/wordml/symex" xmlns:wpg="http://schemas.microsoft.com/office/word/2010/wordprocessingGroup" xmlns:wpi="http://schemas.microsoft.com/office/word/2010/wordprocessingInk" xmlns:wne="http://schemas.microsoft.com/office/word/2006/wordml" xmlns:wps="http://schemas.microsoft.com/office/word/2010/wordprocessingShape" mc:Ignorable="w14 w15 w16se w16cid w16 w16cex wp14">
+  <w:p>
+    <w:pPr>
+      <w:pStyle w:val="Header"/>
+    </w:pPr>
+  </w:p>
+</w:hdr>
+</file>
+
 <file path=word/numbering.xml><?xml version="1.0" encoding="utf-8"?>
 <w:numbering xmlns:wpc="http://schemas.microsoft.com/office/word/2010/wordprocessingCanvas" xmlns:cx="http://schemas.microsoft.com/office/drawing/2014/chartex" xmlns:cx1="http://schemas.microsoft.com/office/drawing/2015/9/8/chartex" xmlns:cx2="http://schemas.microsoft.com/office/drawing/2015/10/21/chartex" xmlns:cx3="http://schemas.microsoft.com/office/drawing/2016/5/9/chartex" xmlns:cx4="http://schemas.microsoft.com/office/drawing/2016/5/10/chartex" xmlns:cx5="http://schemas.microsoft.com/office/drawing/2016/5/11/chartex" xmlns:cx6="http://schemas.microsoft.com/office/drawing/2016/5/12/chartex" xmlns:cx7="http://schemas.microsoft.com/office/drawing/2016/5/13/chartex" xmlns:cx8="http://schemas.microsoft.com/office/drawing/2016/5/14/chartex" xmlns:mc="http://schemas.openxmlformats.org/markup-compatibility/2006" xmlns:aink="http://schemas.microsoft.com/office/drawing/2016/ink" xmlns:am3d="http://schemas.microsoft.com/office/drawing/2017/model3d" xmlns:o="urn:schemas-microsoft-com:office:office" xmlns:r="http://schemas.openxmlformats.org/officeDocument/2006/relationships" xmlns:m="http://schemas.openxmlformats.org/officeDocument/2006/math" xmlns:v="urn:schemas-microsoft-com:vml" xmlns:wp14="http://schemas.microsoft.com/office/word/2010/wordprocessingDrawing" xmlns:wp="http://schemas.openxmlformats.org/drawingml/2006/wordprocessingDrawing" xmlns:w10="urn:schemas-microsoft-com:office:word" xmlns:w="http://schemas.openxmlformats.org/wordprocessingml/2006/main" xmlns:w14="http://schemas.microsoft.com/office/word/2010/wordml" xmlns:w15="http://schemas.microsoft.com/office/word/2012/wordml" xmlns:w16cex="http://schemas.microsoft.com/office/word/2018/wordml/cex" xmlns:w16cid="http://schemas.microsoft.com/office/word/2016/wordml/cid" xmlns:w16="http://schemas.microsoft.com/office/word/2018/wordml" xmlns:w16se="http://schemas.microsoft.com/office/word/2015/wordml/symex" xmlns:wpg="http://schemas.microsoft.com/office/word/2010/wordprocessingGroup" xmlns:wpi="http://schemas.microsoft.com/office/word/2010/wordprocessingInk" xmlns:wne="http://schemas.microsoft.com/office/word/2006/wordml" xmlns:wps="http://schemas.microsoft.com/office/word/2010/wordprocessingShape" mc:Ignorable="w14 w15 w16se w16cid w16 w16cex wp14">
   <w:abstractNum w:abstractNumId="0" w15:restartNumberingAfterBreak="0">
+    <w:nsid w:val="022458CA"/>
+    <w:multiLevelType w:val="multilevel"/>
+    <w:tmpl w:val="C788401C"/>
+    <w:lvl w:ilvl="0">
+      <w:start w:val="1"/>
+      <w:numFmt w:val="decimal"/>
+      <w:lvlText w:val="%1)"/>
+      <w:lvlJc w:val="left"/>
+      <w:pPr>
+        <w:ind w:left="450" w:hanging="360"/>
+      </w:pPr>
+    </w:lvl>
+    <w:lvl w:ilvl="1">
+      <w:start w:val="1"/>
+      <w:numFmt w:val="lowerLetter"/>
+      <w:lvlText w:val="%2."/>
+      <w:lvlJc w:val="left"/>
+      <w:pPr>
+        <w:ind w:left="1170" w:hanging="360"/>
+      </w:pPr>
+    </w:lvl>
+    <w:lvl w:ilvl="2">
+      <w:start w:val="1"/>
+      <w:numFmt w:val="lowerRoman"/>
+      <w:lvlText w:val="%3."/>
+      <w:lvlJc w:val="right"/>
+      <w:pPr>
+        <w:ind w:left="1890" w:hanging="180"/>
+      </w:pPr>
+    </w:lvl>
+    <w:lvl w:ilvl="3">
+      <w:start w:val="1"/>
+      <w:numFmt w:val="decimal"/>
+      <w:lvlText w:val="%4."/>
+      <w:lvlJc w:val="left"/>
+      <w:pPr>
+        <w:ind w:left="2610" w:hanging="360"/>
+      </w:pPr>
+    </w:lvl>
+    <w:lvl w:ilvl="4">
+      <w:start w:val="1"/>
+      <w:numFmt w:val="lowerLetter"/>
+      <w:lvlText w:val="%5."/>
+      <w:lvlJc w:val="left"/>
+      <w:pPr>
+        <w:ind w:left="3330" w:hanging="360"/>
+      </w:pPr>
+    </w:lvl>
+    <w:lvl w:ilvl="5">
+      <w:start w:val="1"/>
+      <w:numFmt w:val="lowerRoman"/>
+      <w:lvlText w:val="%6."/>
+      <w:lvlJc w:val="right"/>
+      <w:pPr>
+        <w:ind w:left="4050" w:hanging="180"/>
+      </w:pPr>
+    </w:lvl>
+    <w:lvl w:ilvl="6">
+      <w:start w:val="1"/>
+      <w:numFmt w:val="decimal"/>
+      <w:lvlText w:val="%7."/>
+      <w:lvlJc w:val="left"/>
+      <w:pPr>
+        <w:ind w:left="4770" w:hanging="360"/>
+      </w:pPr>
+    </w:lvl>
+    <w:lvl w:ilvl="7">
+      <w:start w:val="1"/>
+      <w:numFmt w:val="lowerLetter"/>
+      <w:lvlText w:val="%8."/>
+      <w:lvlJc w:val="left"/>
+      <w:pPr>
+        <w:ind w:left="5490" w:hanging="360"/>
+      </w:pPr>
+    </w:lvl>
+    <w:lvl w:ilvl="8">
+      <w:start w:val="1"/>
+      <w:numFmt w:val="lowerRoman"/>
+      <w:lvlText w:val="%9."/>
+      <w:lvlJc w:val="right"/>
+      <w:pPr>
+        <w:ind w:left="6210" w:hanging="180"/>
+      </w:pPr>
+    </w:lvl>
+  </w:abstractNum>
+  <w:abstractNum w:abstractNumId="1" w15:restartNumberingAfterBreak="0">
     <w:nsid w:val="029F3DFF"/>
     <w:multiLevelType w:val="hybridMultilevel"/>
     <w:tmpl w:val="DAAA55E8"/>
@@ -1376,7 +1757,7 @@
       </w:pPr>
     </w:lvl>
   </w:abstractNum>
-  <w:abstractNum w:abstractNumId="1" w15:restartNumberingAfterBreak="0">
+  <w:abstractNum w:abstractNumId="2" w15:restartNumberingAfterBreak="0">
     <w:nsid w:val="0F3C1EA4"/>
     <w:multiLevelType w:val="hybridMultilevel"/>
     <w:tmpl w:val="89D8C3C8"/>
@@ -1465,7 +1846,7 @@
       </w:pPr>
     </w:lvl>
   </w:abstractNum>
-  <w:abstractNum w:abstractNumId="2" w15:restartNumberingAfterBreak="0">
+  <w:abstractNum w:abstractNumId="3" w15:restartNumberingAfterBreak="0">
     <w:nsid w:val="2BD41086"/>
     <w:multiLevelType w:val="hybridMultilevel"/>
     <w:tmpl w:val="60E6E010"/>
@@ -1554,7 +1935,7 @@
       </w:pPr>
     </w:lvl>
   </w:abstractNum>
-  <w:abstractNum w:abstractNumId="3" w15:restartNumberingAfterBreak="0">
+  <w:abstractNum w:abstractNumId="4" w15:restartNumberingAfterBreak="0">
     <w:nsid w:val="34B3035E"/>
     <w:multiLevelType w:val="hybridMultilevel"/>
     <w:tmpl w:val="F17A8360"/>
@@ -1643,7 +2024,7 @@
       </w:pPr>
     </w:lvl>
   </w:abstractNum>
-  <w:abstractNum w:abstractNumId="4" w15:restartNumberingAfterBreak="0">
+  <w:abstractNum w:abstractNumId="5" w15:restartNumberingAfterBreak="0">
     <w:nsid w:val="35F23AD3"/>
     <w:multiLevelType w:val="hybridMultilevel"/>
     <w:tmpl w:val="89D8C3C8"/>
@@ -1732,7 +2113,179 @@
       </w:pPr>
     </w:lvl>
   </w:abstractNum>
-  <w:abstractNum w:abstractNumId="5" w15:restartNumberingAfterBreak="0">
+  <w:abstractNum w:abstractNumId="6" w15:restartNumberingAfterBreak="0">
+    <w:nsid w:val="3F531AE6"/>
+    <w:multiLevelType w:val="multilevel"/>
+    <w:tmpl w:val="C788401C"/>
+    <w:lvl w:ilvl="0">
+      <w:start w:val="1"/>
+      <w:numFmt w:val="decimal"/>
+      <w:lvlText w:val="%1)"/>
+      <w:lvlJc w:val="left"/>
+      <w:pPr>
+        <w:ind w:left="450" w:hanging="360"/>
+      </w:pPr>
+    </w:lvl>
+    <w:lvl w:ilvl="1">
+      <w:start w:val="1"/>
+      <w:numFmt w:val="lowerLetter"/>
+      <w:lvlText w:val="%2."/>
+      <w:lvlJc w:val="left"/>
+      <w:pPr>
+        <w:ind w:left="1170" w:hanging="360"/>
+      </w:pPr>
+    </w:lvl>
+    <w:lvl w:ilvl="2">
+      <w:start w:val="1"/>
+      <w:numFmt w:val="lowerRoman"/>
+      <w:lvlText w:val="%3."/>
+      <w:lvlJc w:val="right"/>
+      <w:pPr>
+        <w:ind w:left="1890" w:hanging="180"/>
+      </w:pPr>
+    </w:lvl>
+    <w:lvl w:ilvl="3">
+      <w:start w:val="1"/>
+      <w:numFmt w:val="decimal"/>
+      <w:lvlText w:val="%4."/>
+      <w:lvlJc w:val="left"/>
+      <w:pPr>
+        <w:ind w:left="2610" w:hanging="360"/>
+      </w:pPr>
+    </w:lvl>
+    <w:lvl w:ilvl="4">
+      <w:start w:val="1"/>
+      <w:numFmt w:val="lowerLetter"/>
+      <w:lvlText w:val="%5."/>
+      <w:lvlJc w:val="left"/>
+      <w:pPr>
+        <w:ind w:left="3330" w:hanging="360"/>
+      </w:pPr>
+    </w:lvl>
+    <w:lvl w:ilvl="5">
+      <w:start w:val="1"/>
+      <w:numFmt w:val="lowerRoman"/>
+      <w:lvlText w:val="%6."/>
+      <w:lvlJc w:val="right"/>
+      <w:pPr>
+        <w:ind w:left="4050" w:hanging="180"/>
+      </w:pPr>
+    </w:lvl>
+    <w:lvl w:ilvl="6">
+      <w:start w:val="1"/>
+      <w:numFmt w:val="decimal"/>
+      <w:lvlText w:val="%7."/>
+      <w:lvlJc w:val="left"/>
+      <w:pPr>
+        <w:ind w:left="4770" w:hanging="360"/>
+      </w:pPr>
+    </w:lvl>
+    <w:lvl w:ilvl="7">
+      <w:start w:val="1"/>
+      <w:numFmt w:val="lowerLetter"/>
+      <w:lvlText w:val="%8."/>
+      <w:lvlJc w:val="left"/>
+      <w:pPr>
+        <w:ind w:left="5490" w:hanging="360"/>
+      </w:pPr>
+    </w:lvl>
+    <w:lvl w:ilvl="8">
+      <w:start w:val="1"/>
+      <w:numFmt w:val="lowerRoman"/>
+      <w:lvlText w:val="%9."/>
+      <w:lvlJc w:val="right"/>
+      <w:pPr>
+        <w:ind w:left="6210" w:hanging="180"/>
+      </w:pPr>
+    </w:lvl>
+  </w:abstractNum>
+  <w:abstractNum w:abstractNumId="7" w15:restartNumberingAfterBreak="0">
+    <w:nsid w:val="404546F3"/>
+    <w:multiLevelType w:val="multilevel"/>
+    <w:tmpl w:val="1F0E9BA4"/>
+    <w:lvl w:ilvl="0">
+      <w:start w:val="1"/>
+      <w:numFmt w:val="decimal"/>
+      <w:lvlText w:val="%1)"/>
+      <w:lvlJc w:val="left"/>
+      <w:pPr>
+        <w:ind w:left="720" w:hanging="360"/>
+      </w:pPr>
+    </w:lvl>
+    <w:lvl w:ilvl="1">
+      <w:start w:val="1"/>
+      <w:numFmt w:val="lowerLetter"/>
+      <w:lvlText w:val="%2."/>
+      <w:lvlJc w:val="left"/>
+      <w:pPr>
+        <w:ind w:left="1440" w:hanging="360"/>
+      </w:pPr>
+    </w:lvl>
+    <w:lvl w:ilvl="2">
+      <w:start w:val="1"/>
+      <w:numFmt w:val="lowerRoman"/>
+      <w:lvlText w:val="%3."/>
+      <w:lvlJc w:val="right"/>
+      <w:pPr>
+        <w:ind w:left="2160" w:hanging="180"/>
+      </w:pPr>
+    </w:lvl>
+    <w:lvl w:ilvl="3">
+      <w:start w:val="1"/>
+      <w:numFmt w:val="decimal"/>
+      <w:lvlText w:val="%4."/>
+      <w:lvlJc w:val="left"/>
+      <w:pPr>
+        <w:ind w:left="2880" w:hanging="360"/>
+      </w:pPr>
+    </w:lvl>
+    <w:lvl w:ilvl="4">
+      <w:start w:val="1"/>
+      <w:numFmt w:val="lowerLetter"/>
+      <w:lvlText w:val="%5."/>
+      <w:lvlJc w:val="left"/>
+      <w:pPr>
+        <w:ind w:left="3600" w:hanging="360"/>
+      </w:pPr>
+    </w:lvl>
+    <w:lvl w:ilvl="5">
+      <w:start w:val="1"/>
+      <w:numFmt w:val="lowerRoman"/>
+      <w:lvlText w:val="%6."/>
+      <w:lvlJc w:val="right"/>
+      <w:pPr>
+        <w:ind w:left="4320" w:hanging="180"/>
+      </w:pPr>
+    </w:lvl>
+    <w:lvl w:ilvl="6">
+      <w:start w:val="1"/>
+      <w:numFmt w:val="decimal"/>
+      <w:lvlText w:val="%7."/>
+      <w:lvlJc w:val="left"/>
+      <w:pPr>
+        <w:ind w:left="5040" w:hanging="360"/>
+      </w:pPr>
+    </w:lvl>
+    <w:lvl w:ilvl="7">
+      <w:start w:val="1"/>
+      <w:numFmt w:val="lowerLetter"/>
+      <w:lvlText w:val="%8."/>
+      <w:lvlJc w:val="left"/>
+      <w:pPr>
+        <w:ind w:left="5760" w:hanging="360"/>
+      </w:pPr>
+    </w:lvl>
+    <w:lvl w:ilvl="8">
+      <w:start w:val="1"/>
+      <w:numFmt w:val="lowerRoman"/>
+      <w:lvlText w:val="%9."/>
+      <w:lvlJc w:val="right"/>
+      <w:pPr>
+        <w:ind w:left="6480" w:hanging="180"/>
+      </w:pPr>
+    </w:lvl>
+  </w:abstractNum>
+  <w:abstractNum w:abstractNumId="8" w15:restartNumberingAfterBreak="0">
     <w:nsid w:val="419943BE"/>
     <w:multiLevelType w:val="hybridMultilevel"/>
     <w:tmpl w:val="914484DA"/>
@@ -1822,22 +2375,31 @@
     </w:lvl>
   </w:abstractNum>
   <w:num w:numId="1">
+    <w:abstractNumId w:val="2"/>
+  </w:num>
+  <w:num w:numId="2">
+    <w:abstractNumId w:val="4"/>
+  </w:num>
+  <w:num w:numId="3">
     <w:abstractNumId w:val="1"/>
   </w:num>
-  <w:num w:numId="2">
+  <w:num w:numId="4">
+    <w:abstractNumId w:val="5"/>
+  </w:num>
+  <w:num w:numId="5">
     <w:abstractNumId w:val="3"/>
   </w:num>
-  <w:num w:numId="3">
+  <w:num w:numId="6">
+    <w:abstractNumId w:val="8"/>
+  </w:num>
+  <w:num w:numId="7">
     <w:abstractNumId w:val="0"/>
   </w:num>
-  <w:num w:numId="4">
-    <w:abstractNumId w:val="4"/>
+  <w:num w:numId="8">
+    <w:abstractNumId w:val="7"/>
   </w:num>
-  <w:num w:numId="5">
-    <w:abstractNumId w:val="2"/>
-  </w:num>
-  <w:num w:numId="6">
-    <w:abstractNumId w:val="5"/>
+  <w:num w:numId="9">
+    <w:abstractNumId w:val="6"/>
   </w:num>
 </w:numbering>
 </file>

</xml_diff>